<commit_message>
Resume and Cover Letter
</commit_message>
<xml_diff>
--- a/Resume/Dhiraj_Borade_Resume.docx
+++ b/Resume/Dhiraj_Borade_Resume.docx
@@ -1,6 +1,6 @@
 
 <file path=word/document.xml><?xml version="1.0" encoding="utf-8"?>
-<w:document xmlns:wpc="http://schemas.microsoft.com/office/word/2010/wordprocessingCanvas" xmlns:mo="http://schemas.microsoft.com/office/mac/office/2008/main" xmlns:mc="http://schemas.openxmlformats.org/markup-compatibility/2006" xmlns:mv="urn:schemas-microsoft-com:mac:vml" xmlns:o="urn:schemas-microsoft-com:office:office" xmlns:r="http://schemas.openxmlformats.org/officeDocument/2006/relationships" xmlns:m="http://schemas.openxmlformats.org/officeDocument/2006/math" xmlns:v="urn:schemas-microsoft-com:vml" xmlns:wp14="http://schemas.microsoft.com/office/word/2010/wordprocessingDrawing" xmlns:wp="http://schemas.openxmlformats.org/drawingml/2006/wordprocessingDrawing" xmlns:w10="urn:schemas-microsoft-com:office:word" xmlns:w="http://schemas.openxmlformats.org/wordprocessingml/2006/main" xmlns:w14="http://schemas.microsoft.com/office/word/2010/wordml" xmlns:w15="http://schemas.microsoft.com/office/word/2012/wordml" xmlns:wpg="http://schemas.microsoft.com/office/word/2010/wordprocessingGroup" xmlns:wpi="http://schemas.microsoft.com/office/word/2010/wordprocessingInk" xmlns:wne="http://schemas.microsoft.com/office/word/2006/wordml" xmlns:wps="http://schemas.microsoft.com/office/word/2010/wordprocessingShape" mc:Ignorable="w14 w15 wp14">
+<w:document xmlns:wpc="http://schemas.microsoft.com/office/word/2010/wordprocessingCanvas" xmlns:cx="http://schemas.microsoft.com/office/drawing/2014/chartex" xmlns:cx1="http://schemas.microsoft.com/office/drawing/2015/9/8/chartex" xmlns:cx2="http://schemas.microsoft.com/office/drawing/2015/10/21/chartex" xmlns:cx3="http://schemas.microsoft.com/office/drawing/2016/5/9/chartex" xmlns:cx4="http://schemas.microsoft.com/office/drawing/2016/5/10/chartex" xmlns:cx5="http://schemas.microsoft.com/office/drawing/2016/5/11/chartex" xmlns:cx6="http://schemas.microsoft.com/office/drawing/2016/5/12/chartex" xmlns:cx7="http://schemas.microsoft.com/office/drawing/2016/5/13/chartex" xmlns:cx8="http://schemas.microsoft.com/office/drawing/2016/5/14/chartex" xmlns:mc="http://schemas.openxmlformats.org/markup-compatibility/2006" xmlns:aink="http://schemas.microsoft.com/office/drawing/2016/ink" xmlns:am3d="http://schemas.microsoft.com/office/drawing/2017/model3d" xmlns:o="urn:schemas-microsoft-com:office:office" xmlns:r="http://schemas.openxmlformats.org/officeDocument/2006/relationships" xmlns:m="http://schemas.openxmlformats.org/officeDocument/2006/math" xmlns:v="urn:schemas-microsoft-com:vml" xmlns:wp14="http://schemas.microsoft.com/office/word/2010/wordprocessingDrawing" xmlns:wp="http://schemas.openxmlformats.org/drawingml/2006/wordprocessingDrawing" xmlns:w10="urn:schemas-microsoft-com:office:word" xmlns:w="http://schemas.openxmlformats.org/wordprocessingml/2006/main" xmlns:w14="http://schemas.microsoft.com/office/word/2010/wordml" xmlns:w15="http://schemas.microsoft.com/office/word/2012/wordml" xmlns:w16cid="http://schemas.microsoft.com/office/word/2016/wordml/cid" xmlns:w16se="http://schemas.microsoft.com/office/word/2015/wordml/symex" xmlns:wpg="http://schemas.microsoft.com/office/word/2010/wordprocessingGroup" xmlns:wpi="http://schemas.microsoft.com/office/word/2010/wordprocessingInk" xmlns:wne="http://schemas.microsoft.com/office/word/2006/wordml" xmlns:wps="http://schemas.microsoft.com/office/word/2010/wordprocessingShape" mc:Ignorable="w14 w15 w16se w16cid wp14">
   <w:body>
     <w:p>
       <w:pPr>
@@ -308,193 +308,6 @@
           <w:sz w:val="20"/>
           <w:szCs w:val="20"/>
         </w:rPr>
-        <w:t>------------------------------------------------------------------------------------------------------------------------------------</w:t>
-      </w:r>
-      <w:r>
-        <w:rPr>
-          <w:rFonts w:asciiTheme="minorHAnsi" w:hAnsiTheme="minorHAnsi" w:cstheme="minorBidi"/>
-          <w:b/>
-          <w:color w:val="auto"/>
-          <w:sz w:val="20"/>
-          <w:szCs w:val="20"/>
-        </w:rPr>
-        <w:t>------</w:t>
-      </w:r>
-      <w:r>
-        <w:rPr>
-          <w:rFonts w:asciiTheme="minorHAnsi" w:hAnsiTheme="minorHAnsi" w:cstheme="minorBidi"/>
-          <w:b/>
-          <w:color w:val="auto"/>
-          <w:sz w:val="20"/>
-          <w:szCs w:val="20"/>
-        </w:rPr>
-        <w:t>---------------</w:t>
-      </w:r>
-      <w:r>
-        <w:rPr>
-          <w:rFonts w:asciiTheme="minorHAnsi" w:hAnsiTheme="minorHAnsi" w:cstheme="minorBidi"/>
-          <w:b/>
-          <w:color w:val="auto"/>
-          <w:sz w:val="20"/>
-          <w:szCs w:val="20"/>
-        </w:rPr>
-        <w:t>--------</w:t>
-      </w:r>
-      <w:r>
-        <w:rPr>
-          <w:rFonts w:asciiTheme="minorHAnsi" w:hAnsiTheme="minorHAnsi" w:cstheme="minorBidi"/>
-          <w:b/>
-          <w:color w:val="auto"/>
-          <w:sz w:val="20"/>
-          <w:szCs w:val="20"/>
-        </w:rPr>
-        <w:t>-----</w:t>
-      </w:r>
-      <w:r>
-        <w:rPr>
-          <w:rFonts w:asciiTheme="minorHAnsi" w:hAnsiTheme="minorHAnsi" w:cstheme="minorBidi"/>
-          <w:b/>
-          <w:color w:val="auto"/>
-          <w:sz w:val="20"/>
-          <w:szCs w:val="20"/>
-        </w:rPr>
-        <w:t>-------</w:t>
-      </w:r>
-      <w:r>
-        <w:rPr>
-          <w:rFonts w:asciiTheme="minorHAnsi" w:hAnsiTheme="minorHAnsi" w:cstheme="minorBidi"/>
-          <w:b/>
-          <w:color w:val="auto"/>
-          <w:sz w:val="20"/>
-          <w:szCs w:val="20"/>
-        </w:rPr>
-        <w:t>-----------</w:t>
-      </w:r>
-      <w:r>
-        <w:rPr>
-          <w:rFonts w:asciiTheme="minorHAnsi" w:hAnsiTheme="minorHAnsi" w:cstheme="minorBidi"/>
-          <w:b/>
-          <w:color w:val="auto"/>
-          <w:sz w:val="20"/>
-          <w:szCs w:val="20"/>
-        </w:rPr>
-        <w:t>-</w:t>
-      </w:r>
-    </w:p>
-    <w:p>
-      <w:pPr>
-        <w:pStyle w:val="Default"/>
-        <w:contextualSpacing/>
-        <w:jc w:val="both"/>
-        <w:rPr>
-          <w:rFonts w:asciiTheme="minorHAnsi" w:hAnsiTheme="minorHAnsi"/>
-          <w:sz w:val="20"/>
-          <w:szCs w:val="20"/>
-        </w:rPr>
-      </w:pPr>
-      <w:r>
-        <w:rPr>
-          <w:rFonts w:asciiTheme="minorHAnsi" w:hAnsiTheme="minorHAnsi"/>
-          <w:b/>
-          <w:sz w:val="20"/>
-          <w:szCs w:val="20"/>
-        </w:rPr>
-        <w:t>OBJECTIVE:</w:t>
-      </w:r>
-      <w:r>
-        <w:rPr>
-          <w:rFonts w:asciiTheme="minorHAnsi" w:hAnsiTheme="minorHAnsi"/>
-          <w:sz w:val="20"/>
-          <w:szCs w:val="20"/>
-        </w:rPr>
-        <w:t xml:space="preserve">      </w:t>
-      </w:r>
-      <w:r>
-        <w:rPr>
-          <w:rFonts w:asciiTheme="minorHAnsi" w:hAnsiTheme="minorHAnsi"/>
-          <w:sz w:val="20"/>
-          <w:szCs w:val="20"/>
-        </w:rPr>
-        <w:t>Actively</w:t>
-      </w:r>
-      <w:r>
-        <w:rPr>
-          <w:rFonts w:asciiTheme="minorHAnsi" w:hAnsiTheme="minorHAnsi"/>
-          <w:sz w:val="20"/>
-          <w:szCs w:val="20"/>
-        </w:rPr>
-        <w:t xml:space="preserve"> seeking </w:t>
-      </w:r>
-      <w:r>
-        <w:rPr>
-          <w:rFonts w:asciiTheme="minorHAnsi" w:hAnsiTheme="minorHAnsi"/>
-          <w:sz w:val="20"/>
-          <w:szCs w:val="20"/>
-        </w:rPr>
-        <w:t>Software Development opportunities</w:t>
-      </w:r>
-      <w:r>
-        <w:rPr>
-          <w:rFonts w:asciiTheme="minorHAnsi" w:hAnsiTheme="minorHAnsi"/>
-          <w:sz w:val="20"/>
-          <w:szCs w:val="20"/>
-        </w:rPr>
-        <w:t xml:space="preserve"> </w:t>
-      </w:r>
-      <w:r>
-        <w:rPr>
-          <w:rFonts w:asciiTheme="minorHAnsi" w:hAnsiTheme="minorHAnsi"/>
-          <w:sz w:val="20"/>
-          <w:szCs w:val="20"/>
-        </w:rPr>
-        <w:t>to</w:t>
-      </w:r>
-      <w:r>
-        <w:rPr>
-          <w:rFonts w:asciiTheme="minorHAnsi" w:hAnsiTheme="minorHAnsi"/>
-          <w:sz w:val="20"/>
-          <w:szCs w:val="20"/>
-        </w:rPr>
-        <w:t xml:space="preserve"> develop myself into an excellent Computer </w:t>
-      </w:r>
-      <w:r>
-        <w:rPr>
-          <w:rFonts w:asciiTheme="minorHAnsi" w:hAnsiTheme="minorHAnsi"/>
-          <w:sz w:val="20"/>
-          <w:szCs w:val="20"/>
-        </w:rPr>
-        <w:t xml:space="preserve">Science </w:t>
-      </w:r>
-      <w:r>
-        <w:rPr>
-          <w:rFonts w:asciiTheme="minorHAnsi" w:hAnsiTheme="minorHAnsi"/>
-          <w:sz w:val="20"/>
-          <w:szCs w:val="20"/>
-        </w:rPr>
-        <w:t>professional.</w:t>
-      </w:r>
-    </w:p>
-    <w:p>
-      <w:pPr>
-        <w:pStyle w:val="Default"/>
-        <w:contextualSpacing/>
-        <w:jc w:val="both"/>
-        <w:rPr>
-          <w:rFonts w:asciiTheme="minorHAnsi" w:hAnsiTheme="minorHAnsi" w:cstheme="minorBidi"/>
-          <w:b/>
-          <w:color w:val="auto"/>
-          <w:sz w:val="20"/>
-          <w:szCs w:val="20"/>
-        </w:rPr>
-      </w:pPr>
-      <w:r>
-        <w:rPr>
-          <w:rFonts w:asciiTheme="minorHAnsi" w:hAnsiTheme="minorHAnsi" w:cstheme="minorBidi"/>
-          <w:b/>
-          <w:color w:val="auto"/>
-          <w:sz w:val="20"/>
-          <w:szCs w:val="20"/>
-        </w:rPr>
         <w:t>------------------------------------------------------------------------------------------------------------------------------------------</w:t>
       </w:r>
       <w:r>
@@ -643,7 +456,33 @@
           <w:sz w:val="20"/>
           <w:szCs w:val="20"/>
         </w:rPr>
-        <w:t>Bootstrap, Materialize CSS, Angular, JQuery, NumPy, Pandas, Matplotlib.</w:t>
+        <w:t>Angular, JQuery, NumPy, Pandas, Matp</w:t>
+      </w:r>
+      <w:r>
+        <w:rPr>
+          <w:rFonts w:asciiTheme="minorHAnsi" w:hAnsiTheme="minorHAnsi"/>
+          <w:sz w:val="20"/>
+          <w:szCs w:val="20"/>
+        </w:rPr>
+        <w:t>lotlib, NodeJS, MongoDB</w:t>
+      </w:r>
+      <w:r>
+        <w:rPr>
+          <w:rFonts w:asciiTheme="minorHAnsi" w:hAnsiTheme="minorHAnsi"/>
+          <w:sz w:val="20"/>
+          <w:szCs w:val="20"/>
+        </w:rPr>
+        <w:t>, DynamoDB</w:t>
+      </w:r>
+      <w:bookmarkStart w:id="0" w:name="_GoBack"/>
+      <w:bookmarkEnd w:id="0"/>
+      <w:r>
+        <w:rPr>
+          <w:rFonts w:asciiTheme="minorHAnsi" w:hAnsiTheme="minorHAnsi"/>
+          <w:sz w:val="20"/>
+          <w:szCs w:val="20"/>
+        </w:rPr>
+        <w:t>.</w:t>
       </w:r>
     </w:p>
     <w:p>
@@ -737,7 +576,7 @@
           <w:sz w:val="20"/>
           <w:szCs w:val="20"/>
         </w:rPr>
-        <w:t>GPA - 3.45</w:t>
+        <w:t>GPA - 3.54</w:t>
       </w:r>
       <w:r>
         <w:rPr>
@@ -2004,7 +1843,25 @@
           <w:sz w:val="20"/>
           <w:szCs w:val="20"/>
         </w:rPr>
-        <w:t>, NumPy, Panda</w:t>
+        <w:t xml:space="preserve">, </w:t>
+      </w:r>
+      <w:r>
+        <w:rPr>
+          <w:rFonts w:asciiTheme="minorHAnsi" w:hAnsiTheme="minorHAnsi"/>
+          <w:b/>
+          <w:sz w:val="20"/>
+          <w:szCs w:val="20"/>
+        </w:rPr>
+        <w:t>EC2, S3</w:t>
+      </w:r>
+      <w:r>
+        <w:rPr>
+          <w:rFonts w:asciiTheme="minorHAnsi" w:hAnsiTheme="minorHAnsi"/>
+          <w:b/>
+          <w:sz w:val="20"/>
+          <w:szCs w:val="20"/>
+        </w:rPr>
+        <w:t>, Panda</w:t>
       </w:r>
       <w:r>
         <w:rPr>
@@ -3371,6 +3228,99 @@
         <w:jc w:val="both"/>
         <w:rPr>
           <w:rFonts w:asciiTheme="minorHAnsi" w:hAnsiTheme="minorHAnsi"/>
+          <w:sz w:val="20"/>
+          <w:szCs w:val="20"/>
+        </w:rPr>
+      </w:pPr>
+      <w:r>
+        <w:rPr>
+          <w:rFonts w:asciiTheme="minorHAnsi" w:hAnsiTheme="minorHAnsi"/>
+          <w:sz w:val="20"/>
+          <w:szCs w:val="20"/>
+        </w:rPr>
+        <w:t xml:space="preserve">Developed a </w:t>
+      </w:r>
+      <w:r>
+        <w:rPr>
+          <w:rFonts w:asciiTheme="minorHAnsi" w:hAnsiTheme="minorHAnsi"/>
+          <w:b/>
+          <w:sz w:val="20"/>
+          <w:szCs w:val="20"/>
+        </w:rPr>
+        <w:t>Full Stack Web Application using MEAN Stack</w:t>
+      </w:r>
+      <w:r>
+        <w:rPr>
+          <w:rFonts w:asciiTheme="minorHAnsi" w:hAnsiTheme="minorHAnsi"/>
+          <w:sz w:val="20"/>
+          <w:szCs w:val="20"/>
+        </w:rPr>
+        <w:t xml:space="preserve"> and deployed on Heroku. The application allows user to create an account</w:t>
+      </w:r>
+      <w:r>
+        <w:rPr>
+          <w:rFonts w:asciiTheme="minorHAnsi" w:hAnsiTheme="minorHAnsi"/>
+          <w:sz w:val="20"/>
+          <w:szCs w:val="20"/>
+        </w:rPr>
+        <w:t xml:space="preserve"> and add Cats to the database with details. </w:t>
+      </w:r>
+      <w:r>
+        <w:rPr>
+          <w:rFonts w:asciiTheme="minorHAnsi" w:hAnsiTheme="minorHAnsi"/>
+          <w:b/>
+          <w:sz w:val="20"/>
+          <w:szCs w:val="20"/>
+        </w:rPr>
+        <w:t>(</w:t>
+      </w:r>
+      <w:r>
+        <w:rPr>
+          <w:rFonts w:asciiTheme="minorHAnsi" w:hAnsiTheme="minorHAnsi"/>
+          <w:b/>
+          <w:sz w:val="20"/>
+          <w:szCs w:val="20"/>
+        </w:rPr>
+        <w:t>Angular, Express.js, Node.js, MongoDB, TypeScript,</w:t>
+      </w:r>
+      <w:r>
+        <w:rPr>
+          <w:rFonts w:asciiTheme="minorHAnsi" w:hAnsiTheme="minorHAnsi"/>
+          <w:b/>
+          <w:sz w:val="20"/>
+          <w:szCs w:val="20"/>
+        </w:rPr>
+        <w:t xml:space="preserve"> Bcrypt.js</w:t>
+      </w:r>
+      <w:r>
+        <w:rPr>
+          <w:rFonts w:asciiTheme="minorHAnsi" w:hAnsiTheme="minorHAnsi"/>
+          <w:b/>
+          <w:sz w:val="20"/>
+          <w:szCs w:val="20"/>
+        </w:rPr>
+        <w:t>)</w:t>
+      </w:r>
+      <w:r>
+        <w:rPr>
+          <w:rFonts w:asciiTheme="minorHAnsi" w:hAnsiTheme="minorHAnsi"/>
+          <w:sz w:val="20"/>
+          <w:szCs w:val="20"/>
+        </w:rPr>
+        <w:t xml:space="preserve"> – August 2017</w:t>
+      </w:r>
+    </w:p>
+    <w:p>
+      <w:pPr>
+        <w:pStyle w:val="Default"/>
+        <w:numPr>
+          <w:ilvl w:val="0"/>
+          <w:numId w:val="20"/>
+        </w:numPr>
+        <w:contextualSpacing/>
+        <w:jc w:val="both"/>
+        <w:rPr>
+          <w:rFonts w:asciiTheme="minorHAnsi" w:hAnsiTheme="minorHAnsi"/>
           <w:b/>
           <w:sz w:val="20"/>
           <w:szCs w:val="20"/>
@@ -3452,8 +3402,6 @@
         </w:rPr>
         <w:t>, RDBMS</w:t>
       </w:r>
-      <w:bookmarkStart w:id="0" w:name="_GoBack"/>
-      <w:bookmarkEnd w:id="0"/>
       <w:r>
         <w:rPr>
           <w:rFonts w:asciiTheme="minorHAnsi" w:hAnsiTheme="minorHAnsi"/>
@@ -3898,7 +3846,7 @@
 </file>
 
 <file path=word/endnotes.xml><?xml version="1.0" encoding="utf-8"?>
-<w:endnotes xmlns:wpc="http://schemas.microsoft.com/office/word/2010/wordprocessingCanvas" xmlns:mo="http://schemas.microsoft.com/office/mac/office/2008/main" xmlns:mc="http://schemas.openxmlformats.org/markup-compatibility/2006" xmlns:mv="urn:schemas-microsoft-com:mac:vml" xmlns:o="urn:schemas-microsoft-com:office:office" xmlns:r="http://schemas.openxmlformats.org/officeDocument/2006/relationships" xmlns:m="http://schemas.openxmlformats.org/officeDocument/2006/math" xmlns:v="urn:schemas-microsoft-com:vml" xmlns:wp14="http://schemas.microsoft.com/office/word/2010/wordprocessingDrawing" xmlns:wp="http://schemas.openxmlformats.org/drawingml/2006/wordprocessingDrawing" xmlns:w10="urn:schemas-microsoft-com:office:word" xmlns:w="http://schemas.openxmlformats.org/wordprocessingml/2006/main" xmlns:w14="http://schemas.microsoft.com/office/word/2010/wordml" xmlns:w15="http://schemas.microsoft.com/office/word/2012/wordml" xmlns:wpg="http://schemas.microsoft.com/office/word/2010/wordprocessingGroup" xmlns:wpi="http://schemas.microsoft.com/office/word/2010/wordprocessingInk" xmlns:wne="http://schemas.microsoft.com/office/word/2006/wordml" xmlns:wps="http://schemas.microsoft.com/office/word/2010/wordprocessingShape" mc:Ignorable="w14 w15 wp14">
+<w:endnotes xmlns:wpc="http://schemas.microsoft.com/office/word/2010/wordprocessingCanvas" xmlns:cx="http://schemas.microsoft.com/office/drawing/2014/chartex" xmlns:cx1="http://schemas.microsoft.com/office/drawing/2015/9/8/chartex" xmlns:cx2="http://schemas.microsoft.com/office/drawing/2015/10/21/chartex" xmlns:cx3="http://schemas.microsoft.com/office/drawing/2016/5/9/chartex" xmlns:cx4="http://schemas.microsoft.com/office/drawing/2016/5/10/chartex" xmlns:cx5="http://schemas.microsoft.com/office/drawing/2016/5/11/chartex" xmlns:cx6="http://schemas.microsoft.com/office/drawing/2016/5/12/chartex" xmlns:cx7="http://schemas.microsoft.com/office/drawing/2016/5/13/chartex" xmlns:cx8="http://schemas.microsoft.com/office/drawing/2016/5/14/chartex" xmlns:mc="http://schemas.openxmlformats.org/markup-compatibility/2006" xmlns:aink="http://schemas.microsoft.com/office/drawing/2016/ink" xmlns:am3d="http://schemas.microsoft.com/office/drawing/2017/model3d" xmlns:o="urn:schemas-microsoft-com:office:office" xmlns:r="http://schemas.openxmlformats.org/officeDocument/2006/relationships" xmlns:m="http://schemas.openxmlformats.org/officeDocument/2006/math" xmlns:v="urn:schemas-microsoft-com:vml" xmlns:wp14="http://schemas.microsoft.com/office/word/2010/wordprocessingDrawing" xmlns:wp="http://schemas.openxmlformats.org/drawingml/2006/wordprocessingDrawing" xmlns:w10="urn:schemas-microsoft-com:office:word" xmlns:w="http://schemas.openxmlformats.org/wordprocessingml/2006/main" xmlns:w14="http://schemas.microsoft.com/office/word/2010/wordml" xmlns:w15="http://schemas.microsoft.com/office/word/2012/wordml" xmlns:w16cid="http://schemas.microsoft.com/office/word/2016/wordml/cid" xmlns:w16se="http://schemas.microsoft.com/office/word/2015/wordml/symex" xmlns:wpg="http://schemas.microsoft.com/office/word/2010/wordprocessingGroup" xmlns:wpi="http://schemas.microsoft.com/office/word/2010/wordprocessingInk" xmlns:wne="http://schemas.microsoft.com/office/word/2006/wordml" xmlns:wps="http://schemas.microsoft.com/office/word/2010/wordprocessingShape" mc:Ignorable="w14 w15 w16se w16cid wp14">
   <w:endnote w:type="separator" w:id="-1">
     <w:p>
       <w:r>
@@ -3917,7 +3865,7 @@
 </file>
 
 <file path=word/footnotes.xml><?xml version="1.0" encoding="utf-8"?>
-<w:footnotes xmlns:wpc="http://schemas.microsoft.com/office/word/2010/wordprocessingCanvas" xmlns:mo="http://schemas.microsoft.com/office/mac/office/2008/main" xmlns:mc="http://schemas.openxmlformats.org/markup-compatibility/2006" xmlns:mv="urn:schemas-microsoft-com:mac:vml" xmlns:o="urn:schemas-microsoft-com:office:office" xmlns:r="http://schemas.openxmlformats.org/officeDocument/2006/relationships" xmlns:m="http://schemas.openxmlformats.org/officeDocument/2006/math" xmlns:v="urn:schemas-microsoft-com:vml" xmlns:wp14="http://schemas.microsoft.com/office/word/2010/wordprocessingDrawing" xmlns:wp="http://schemas.openxmlformats.org/drawingml/2006/wordprocessingDrawing" xmlns:w10="urn:schemas-microsoft-com:office:word" xmlns:w="http://schemas.openxmlformats.org/wordprocessingml/2006/main" xmlns:w14="http://schemas.microsoft.com/office/word/2010/wordml" xmlns:w15="http://schemas.microsoft.com/office/word/2012/wordml" xmlns:wpg="http://schemas.microsoft.com/office/word/2010/wordprocessingGroup" xmlns:wpi="http://schemas.microsoft.com/office/word/2010/wordprocessingInk" xmlns:wne="http://schemas.microsoft.com/office/word/2006/wordml" xmlns:wps="http://schemas.microsoft.com/office/word/2010/wordprocessingShape" mc:Ignorable="w14 w15 wp14">
+<w:footnotes xmlns:wpc="http://schemas.microsoft.com/office/word/2010/wordprocessingCanvas" xmlns:cx="http://schemas.microsoft.com/office/drawing/2014/chartex" xmlns:cx1="http://schemas.microsoft.com/office/drawing/2015/9/8/chartex" xmlns:cx2="http://schemas.microsoft.com/office/drawing/2015/10/21/chartex" xmlns:cx3="http://schemas.microsoft.com/office/drawing/2016/5/9/chartex" xmlns:cx4="http://schemas.microsoft.com/office/drawing/2016/5/10/chartex" xmlns:cx5="http://schemas.microsoft.com/office/drawing/2016/5/11/chartex" xmlns:cx6="http://schemas.microsoft.com/office/drawing/2016/5/12/chartex" xmlns:cx7="http://schemas.microsoft.com/office/drawing/2016/5/13/chartex" xmlns:cx8="http://schemas.microsoft.com/office/drawing/2016/5/14/chartex" xmlns:mc="http://schemas.openxmlformats.org/markup-compatibility/2006" xmlns:aink="http://schemas.microsoft.com/office/drawing/2016/ink" xmlns:am3d="http://schemas.microsoft.com/office/drawing/2017/model3d" xmlns:o="urn:schemas-microsoft-com:office:office" xmlns:r="http://schemas.openxmlformats.org/officeDocument/2006/relationships" xmlns:m="http://schemas.openxmlformats.org/officeDocument/2006/math" xmlns:v="urn:schemas-microsoft-com:vml" xmlns:wp14="http://schemas.microsoft.com/office/word/2010/wordprocessingDrawing" xmlns:wp="http://schemas.openxmlformats.org/drawingml/2006/wordprocessingDrawing" xmlns:w10="urn:schemas-microsoft-com:office:word" xmlns:w="http://schemas.openxmlformats.org/wordprocessingml/2006/main" xmlns:w14="http://schemas.microsoft.com/office/word/2010/wordml" xmlns:w15="http://schemas.microsoft.com/office/word/2012/wordml" xmlns:w16cid="http://schemas.microsoft.com/office/word/2016/wordml/cid" xmlns:w16se="http://schemas.microsoft.com/office/word/2015/wordml/symex" xmlns:wpg="http://schemas.microsoft.com/office/word/2010/wordprocessingGroup" xmlns:wpi="http://schemas.microsoft.com/office/word/2010/wordprocessingInk" xmlns:wne="http://schemas.microsoft.com/office/word/2006/wordml" xmlns:wps="http://schemas.microsoft.com/office/word/2010/wordprocessingShape" mc:Ignorable="w14 w15 w16se w16cid wp14">
   <w:footnote w:type="separator" w:id="-1">
     <w:p>
       <w:r>
@@ -3936,8 +3884,8 @@
 </file>
 
 <file path=word/numbering.xml><?xml version="1.0" encoding="utf-8"?>
-<w:numbering xmlns:wpc="http://schemas.microsoft.com/office/word/2010/wordprocessingCanvas" xmlns:mo="http://schemas.microsoft.com/office/mac/office/2008/main" xmlns:mc="http://schemas.openxmlformats.org/markup-compatibility/2006" xmlns:mv="urn:schemas-microsoft-com:mac:vml" xmlns:o="urn:schemas-microsoft-com:office:office" xmlns:r="http://schemas.openxmlformats.org/officeDocument/2006/relationships" xmlns:m="http://schemas.openxmlformats.org/officeDocument/2006/math" xmlns:v="urn:schemas-microsoft-com:vml" xmlns:wp14="http://schemas.microsoft.com/office/word/2010/wordprocessingDrawing" xmlns:wp="http://schemas.openxmlformats.org/drawingml/2006/wordprocessingDrawing" xmlns:w10="urn:schemas-microsoft-com:office:word" xmlns:w="http://schemas.openxmlformats.org/wordprocessingml/2006/main" xmlns:w14="http://schemas.microsoft.com/office/word/2010/wordml" xmlns:w15="http://schemas.microsoft.com/office/word/2012/wordml" xmlns:wpg="http://schemas.microsoft.com/office/word/2010/wordprocessingGroup" xmlns:wpi="http://schemas.microsoft.com/office/word/2010/wordprocessingInk" xmlns:wne="http://schemas.microsoft.com/office/word/2006/wordml" xmlns:wps="http://schemas.microsoft.com/office/word/2010/wordprocessingShape" mc:Ignorable="w14 w15 wp14">
-  <w:abstractNum w:abstractNumId="0">
+<w:numbering xmlns:wpc="http://schemas.microsoft.com/office/word/2010/wordprocessingCanvas" xmlns:cx="http://schemas.microsoft.com/office/drawing/2014/chartex" xmlns:cx1="http://schemas.microsoft.com/office/drawing/2015/9/8/chartex" xmlns:cx2="http://schemas.microsoft.com/office/drawing/2015/10/21/chartex" xmlns:cx3="http://schemas.microsoft.com/office/drawing/2016/5/9/chartex" xmlns:cx4="http://schemas.microsoft.com/office/drawing/2016/5/10/chartex" xmlns:cx5="http://schemas.microsoft.com/office/drawing/2016/5/11/chartex" xmlns:cx6="http://schemas.microsoft.com/office/drawing/2016/5/12/chartex" xmlns:cx7="http://schemas.microsoft.com/office/drawing/2016/5/13/chartex" xmlns:cx8="http://schemas.microsoft.com/office/drawing/2016/5/14/chartex" xmlns:mc="http://schemas.openxmlformats.org/markup-compatibility/2006" xmlns:aink="http://schemas.microsoft.com/office/drawing/2016/ink" xmlns:am3d="http://schemas.microsoft.com/office/drawing/2017/model3d" xmlns:o="urn:schemas-microsoft-com:office:office" xmlns:r="http://schemas.openxmlformats.org/officeDocument/2006/relationships" xmlns:m="http://schemas.openxmlformats.org/officeDocument/2006/math" xmlns:v="urn:schemas-microsoft-com:vml" xmlns:wp14="http://schemas.microsoft.com/office/word/2010/wordprocessingDrawing" xmlns:wp="http://schemas.openxmlformats.org/drawingml/2006/wordprocessingDrawing" xmlns:w10="urn:schemas-microsoft-com:office:word" xmlns:w="http://schemas.openxmlformats.org/wordprocessingml/2006/main" xmlns:w14="http://schemas.microsoft.com/office/word/2010/wordml" xmlns:w15="http://schemas.microsoft.com/office/word/2012/wordml" xmlns:w16cid="http://schemas.microsoft.com/office/word/2016/wordml/cid" xmlns:w16se="http://schemas.microsoft.com/office/word/2015/wordml/symex" xmlns:wpg="http://schemas.microsoft.com/office/word/2010/wordprocessingGroup" xmlns:wpi="http://schemas.microsoft.com/office/word/2010/wordprocessingInk" xmlns:wne="http://schemas.microsoft.com/office/word/2006/wordml" xmlns:wps="http://schemas.microsoft.com/office/word/2010/wordprocessingShape" mc:Ignorable="w14 w15 w16se w16cid wp14">
+  <w:abstractNum w:abstractNumId="0" w15:restartNumberingAfterBreak="0">
     <w:nsid w:val="01967514"/>
     <w:multiLevelType w:val="hybridMultilevel"/>
     <w:tmpl w:val="82B01B4C"/>
@@ -4050,7 +3998,7 @@
       </w:rPr>
     </w:lvl>
   </w:abstractNum>
-  <w:abstractNum w:abstractNumId="1">
+  <w:abstractNum w:abstractNumId="1" w15:restartNumberingAfterBreak="0">
     <w:nsid w:val="13CB75F0"/>
     <w:multiLevelType w:val="hybridMultilevel"/>
     <w:tmpl w:val="9DDC9CE6"/>
@@ -4163,7 +4111,7 @@
       </w:rPr>
     </w:lvl>
   </w:abstractNum>
-  <w:abstractNum w:abstractNumId="2">
+  <w:abstractNum w:abstractNumId="2" w15:restartNumberingAfterBreak="0">
     <w:nsid w:val="1A544B2A"/>
     <w:multiLevelType w:val="hybridMultilevel"/>
     <w:tmpl w:val="ACB2DACE"/>
@@ -4276,7 +4224,7 @@
       </w:rPr>
     </w:lvl>
   </w:abstractNum>
-  <w:abstractNum w:abstractNumId="3">
+  <w:abstractNum w:abstractNumId="3" w15:restartNumberingAfterBreak="0">
     <w:nsid w:val="1D835F99"/>
     <w:multiLevelType w:val="hybridMultilevel"/>
     <w:tmpl w:val="86840BAA"/>
@@ -4389,7 +4337,7 @@
       </w:rPr>
     </w:lvl>
   </w:abstractNum>
-  <w:abstractNum w:abstractNumId="4">
+  <w:abstractNum w:abstractNumId="4" w15:restartNumberingAfterBreak="0">
     <w:nsid w:val="2C3D4AA3"/>
     <w:multiLevelType w:val="hybridMultilevel"/>
     <w:tmpl w:val="261C6BC2"/>
@@ -4502,7 +4450,7 @@
       </w:rPr>
     </w:lvl>
   </w:abstractNum>
-  <w:abstractNum w:abstractNumId="5">
+  <w:abstractNum w:abstractNumId="5" w15:restartNumberingAfterBreak="0">
     <w:nsid w:val="30EB580A"/>
     <w:multiLevelType w:val="hybridMultilevel"/>
     <w:tmpl w:val="653C32FE"/>
@@ -4615,7 +4563,7 @@
       </w:rPr>
     </w:lvl>
   </w:abstractNum>
-  <w:abstractNum w:abstractNumId="6">
+  <w:abstractNum w:abstractNumId="6" w15:restartNumberingAfterBreak="0">
     <w:nsid w:val="3A4356FE"/>
     <w:multiLevelType w:val="hybridMultilevel"/>
     <w:tmpl w:val="FF284172"/>
@@ -4704,7 +4652,7 @@
       </w:pPr>
     </w:lvl>
   </w:abstractNum>
-  <w:abstractNum w:abstractNumId="7">
+  <w:abstractNum w:abstractNumId="7" w15:restartNumberingAfterBreak="0">
     <w:nsid w:val="3C8872BE"/>
     <w:multiLevelType w:val="hybridMultilevel"/>
     <w:tmpl w:val="5E58CF8A"/>
@@ -4817,7 +4765,7 @@
       </w:rPr>
     </w:lvl>
   </w:abstractNum>
-  <w:abstractNum w:abstractNumId="8">
+  <w:abstractNum w:abstractNumId="8" w15:restartNumberingAfterBreak="0">
     <w:nsid w:val="47317701"/>
     <w:multiLevelType w:val="hybridMultilevel"/>
     <w:tmpl w:val="60C03134"/>
@@ -4930,7 +4878,7 @@
       </w:rPr>
     </w:lvl>
   </w:abstractNum>
-  <w:abstractNum w:abstractNumId="9">
+  <w:abstractNum w:abstractNumId="9" w15:restartNumberingAfterBreak="0">
     <w:nsid w:val="4AD814F9"/>
     <w:multiLevelType w:val="hybridMultilevel"/>
     <w:tmpl w:val="914EECFE"/>
@@ -5043,7 +4991,7 @@
       </w:rPr>
     </w:lvl>
   </w:abstractNum>
-  <w:abstractNum w:abstractNumId="10">
+  <w:abstractNum w:abstractNumId="10" w15:restartNumberingAfterBreak="0">
     <w:nsid w:val="547E2BF5"/>
     <w:multiLevelType w:val="hybridMultilevel"/>
     <w:tmpl w:val="F9C0D26C"/>
@@ -5132,7 +5080,7 @@
       </w:pPr>
     </w:lvl>
   </w:abstractNum>
-  <w:abstractNum w:abstractNumId="11">
+  <w:abstractNum w:abstractNumId="11" w15:restartNumberingAfterBreak="0">
     <w:nsid w:val="57A109A4"/>
     <w:multiLevelType w:val="hybridMultilevel"/>
     <w:tmpl w:val="34B45888"/>
@@ -5245,7 +5193,7 @@
       </w:rPr>
     </w:lvl>
   </w:abstractNum>
-  <w:abstractNum w:abstractNumId="12">
+  <w:abstractNum w:abstractNumId="12" w15:restartNumberingAfterBreak="0">
     <w:nsid w:val="5D5E25F6"/>
     <w:multiLevelType w:val="hybridMultilevel"/>
     <w:tmpl w:val="F8D81A72"/>
@@ -5358,7 +5306,7 @@
       </w:rPr>
     </w:lvl>
   </w:abstractNum>
-  <w:abstractNum w:abstractNumId="13">
+  <w:abstractNum w:abstractNumId="13" w15:restartNumberingAfterBreak="0">
     <w:nsid w:val="61A30214"/>
     <w:multiLevelType w:val="hybridMultilevel"/>
     <w:tmpl w:val="A508937C"/>
@@ -5471,7 +5419,7 @@
       </w:rPr>
     </w:lvl>
   </w:abstractNum>
-  <w:abstractNum w:abstractNumId="14">
+  <w:abstractNum w:abstractNumId="14" w15:restartNumberingAfterBreak="0">
     <w:nsid w:val="668E208B"/>
     <w:multiLevelType w:val="hybridMultilevel"/>
     <w:tmpl w:val="3994617A"/>
@@ -5584,7 +5532,7 @@
       </w:rPr>
     </w:lvl>
   </w:abstractNum>
-  <w:abstractNum w:abstractNumId="15">
+  <w:abstractNum w:abstractNumId="15" w15:restartNumberingAfterBreak="0">
     <w:nsid w:val="67D510E3"/>
     <w:multiLevelType w:val="hybridMultilevel"/>
     <w:tmpl w:val="247271A0"/>
@@ -5697,7 +5645,7 @@
       </w:rPr>
     </w:lvl>
   </w:abstractNum>
-  <w:abstractNum w:abstractNumId="16">
+  <w:abstractNum w:abstractNumId="16" w15:restartNumberingAfterBreak="0">
     <w:nsid w:val="6CE12FE2"/>
     <w:multiLevelType w:val="hybridMultilevel"/>
     <w:tmpl w:val="DEC4960C"/>
@@ -5786,7 +5734,7 @@
       </w:pPr>
     </w:lvl>
   </w:abstractNum>
-  <w:abstractNum w:abstractNumId="17">
+  <w:abstractNum w:abstractNumId="17" w15:restartNumberingAfterBreak="0">
     <w:nsid w:val="72DB176A"/>
     <w:multiLevelType w:val="hybridMultilevel"/>
     <w:tmpl w:val="09D0F1E8"/>
@@ -5899,7 +5847,7 @@
       </w:rPr>
     </w:lvl>
   </w:abstractNum>
-  <w:abstractNum w:abstractNumId="18">
+  <w:abstractNum w:abstractNumId="18" w15:restartNumberingAfterBreak="0">
     <w:nsid w:val="76335642"/>
     <w:multiLevelType w:val="hybridMultilevel"/>
     <w:tmpl w:val="D8F01B2C"/>
@@ -6012,7 +5960,7 @@
       </w:rPr>
     </w:lvl>
   </w:abstractNum>
-  <w:abstractNum w:abstractNumId="19">
+  <w:abstractNum w:abstractNumId="19" w15:restartNumberingAfterBreak="0">
     <w:nsid w:val="7A3B0D94"/>
     <w:multiLevelType w:val="hybridMultilevel"/>
     <w:tmpl w:val="E7D67D9E"/>
@@ -6189,7 +6137,7 @@
 </file>
 
 <file path=word/styles.xml><?xml version="1.0" encoding="utf-8"?>
-<w:styles xmlns:mc="http://schemas.openxmlformats.org/markup-compatibility/2006" xmlns:r="http://schemas.openxmlformats.org/officeDocument/2006/relationships" xmlns:w="http://schemas.openxmlformats.org/wordprocessingml/2006/main" xmlns:w14="http://schemas.microsoft.com/office/word/2010/wordml" xmlns:w15="http://schemas.microsoft.com/office/word/2012/wordml" mc:Ignorable="w14 w15">
+<w:styles xmlns:mc="http://schemas.openxmlformats.org/markup-compatibility/2006" xmlns:r="http://schemas.openxmlformats.org/officeDocument/2006/relationships" xmlns:w="http://schemas.openxmlformats.org/wordprocessingml/2006/main" xmlns:w14="http://schemas.microsoft.com/office/word/2010/wordml" xmlns:w15="http://schemas.microsoft.com/office/word/2012/wordml" xmlns:w16cid="http://schemas.microsoft.com/office/word/2016/wordml/cid" xmlns:w16se="http://schemas.microsoft.com/office/word/2015/wordml/symex" mc:Ignorable="w14 w15 w16se w16cid">
   <w:docDefaults>
     <w:rPrDefault>
       <w:rPr>
@@ -6201,7 +6149,7 @@
     </w:rPrDefault>
     <w:pPrDefault/>
   </w:docDefaults>
-  <w:latentStyles w:defLockedState="0" w:defUIPriority="99" w:defSemiHidden="0" w:defUnhideWhenUsed="0" w:defQFormat="0" w:count="382">
+  <w:latentStyles w:defLockedState="0" w:defUIPriority="99" w:defSemiHidden="0" w:defUnhideWhenUsed="0" w:defQFormat="0" w:count="375">
     <w:lsdException w:name="Normal" w:uiPriority="0" w:qFormat="1"/>
     <w:lsdException w:name="heading 1" w:uiPriority="9" w:qFormat="1"/>
     <w:lsdException w:name="heading 2" w:semiHidden="1" w:uiPriority="9" w:unhideWhenUsed="1" w:qFormat="1"/>
@@ -6961,7 +6909,7 @@
 </file>
 
 <file path=customXml/itemProps1.xml><?xml version="1.0" encoding="utf-8"?>
-<ds:datastoreItem xmlns:ds="http://schemas.openxmlformats.org/officeDocument/2006/customXml" ds:itemID="{C5745D7D-A05E-6844-B8E2-9B1F9B5EC71C}">
+<ds:datastoreItem xmlns:ds="http://schemas.openxmlformats.org/officeDocument/2006/customXml" ds:itemID="{5F5E5BEC-6C55-4F5E-B0AC-5DE48D277C28}">
   <ds:schemaRefs>
     <ds:schemaRef ds:uri="http://schemas.openxmlformats.org/officeDocument/2006/bibliography"/>
   </ds:schemaRefs>

</xml_diff>